<commit_message>
added to tools and tech
</commit_message>
<xml_diff>
--- a/Files/Assessment task 3.docx
+++ b/Files/Assessment task 3.docx
@@ -10,6 +10,7 @@
           <w:docPartUnique/>
         </w:docPartObj>
       </w:sdtPr>
+      <w:sdtEndPr/>
       <w:sdtContent>
         <w:p>
           <w:r>
@@ -356,6 +357,7 @@
                                   <w:dataBinding w:prefixMappings="xmlns:ns0='http://purl.org/dc/elements/1.1/' xmlns:ns1='http://schemas.openxmlformats.org/package/2006/metadata/core-properties' " w:xpath="/ns1:coreProperties[1]/ns0:creator[1]" w:storeItemID="{6C3C8BC8-F283-45AE-878A-BAB7291924A1}"/>
                                   <w:text/>
                                 </w:sdtPr>
+                                <w:sdtEndPr/>
                                 <w:sdtContent>
                                   <w:p>
                                     <w:pPr>
@@ -401,6 +403,7 @@
                                     <w:dataBinding w:prefixMappings="xmlns:ns0='http://schemas.microsoft.com/office/2006/coverPageProps' " w:xpath="/ns0:CoverPageProperties[1]/ns0:CompanyEmail[1]" w:storeItemID="{55AF091B-3C7A-41E3-B477-F2FDAA23CFDA}"/>
                                     <w:text/>
                                   </w:sdtPr>
+                                  <w:sdtEndPr/>
                                   <w:sdtContent>
                                     <w:r>
                                       <w:rPr>
@@ -455,6 +458,7 @@
                             <w:dataBinding w:prefixMappings="xmlns:ns0='http://purl.org/dc/elements/1.1/' xmlns:ns1='http://schemas.openxmlformats.org/package/2006/metadata/core-properties' " w:xpath="/ns1:coreProperties[1]/ns0:creator[1]" w:storeItemID="{6C3C8BC8-F283-45AE-878A-BAB7291924A1}"/>
                             <w:text/>
                           </w:sdtPr>
+                          <w:sdtEndPr/>
                           <w:sdtContent>
                             <w:p>
                               <w:pPr>
@@ -500,6 +504,7 @@
                               <w:dataBinding w:prefixMappings="xmlns:ns0='http://schemas.microsoft.com/office/2006/coverPageProps' " w:xpath="/ns0:CoverPageProperties[1]/ns0:CompanyEmail[1]" w:storeItemID="{55AF091B-3C7A-41E3-B477-F2FDAA23CFDA}"/>
                               <w:text/>
                             </w:sdtPr>
+                            <w:sdtEndPr/>
                             <w:sdtContent>
                               <w:r>
                                 <w:rPr>
@@ -596,6 +601,7 @@
                                   <w:dataBinding w:prefixMappings="xmlns:ns0='http://schemas.microsoft.com/office/2006/coverPageProps' " w:xpath="/ns0:CoverPageProperties[1]/ns0:Abstract[1]" w:storeItemID="{55AF091B-3C7A-41E3-B477-F2FDAA23CFDA}"/>
                                   <w:text w:multiLine="1"/>
                                 </w:sdtPr>
+                                <w:sdtEndPr/>
                                 <w:sdtContent>
                                   <w:p>
                                     <w:pPr>
@@ -656,6 +662,7 @@
                             <w:dataBinding w:prefixMappings="xmlns:ns0='http://schemas.microsoft.com/office/2006/coverPageProps' " w:xpath="/ns0:CoverPageProperties[1]/ns0:Abstract[1]" w:storeItemID="{55AF091B-3C7A-41E3-B477-F2FDAA23CFDA}"/>
                             <w:text w:multiLine="1"/>
                           </w:sdtPr>
+                          <w:sdtEndPr/>
                           <w:sdtContent>
                             <w:p>
                               <w:pPr>
@@ -813,6 +820,7 @@
                                     <w:dataBinding w:prefixMappings="xmlns:ns0='http://purl.org/dc/elements/1.1/' xmlns:ns1='http://schemas.openxmlformats.org/package/2006/metadata/core-properties' " w:xpath="/ns1:coreProperties[1]/ns0:subject[1]" w:storeItemID="{6C3C8BC8-F283-45AE-878A-BAB7291924A1}"/>
                                     <w:text/>
                                   </w:sdtPr>
+                                  <w:sdtEndPr/>
                                   <w:sdtContent>
                                     <w:r>
                                       <w:rPr>
@@ -922,6 +930,7 @@
                               <w:dataBinding w:prefixMappings="xmlns:ns0='http://purl.org/dc/elements/1.1/' xmlns:ns1='http://schemas.openxmlformats.org/package/2006/metadata/core-properties' " w:xpath="/ns1:coreProperties[1]/ns0:subject[1]" w:storeItemID="{6C3C8BC8-F283-45AE-878A-BAB7291924A1}"/>
                               <w:text/>
                             </w:sdtPr>
+                            <w:sdtEndPr/>
                             <w:sdtContent>
                               <w:r>
                                 <w:rPr>
@@ -956,8 +965,6 @@
             <w:br w:type="page"/>
           </w:r>
         </w:p>
-        <w:bookmarkStart w:id="0" w:name="_GoBack" w:displacedByCustomXml="next"/>
-        <w:bookmarkEnd w:id="0" w:displacedByCustomXml="next"/>
       </w:sdtContent>
     </w:sdt>
     <w:p>
@@ -3523,6 +3530,73 @@
     </w:p>
     <w:p>
       <w:pPr>
+        <w:spacing w:after="0" w:line="240" w:lineRule="auto"/>
+        <w:jc w:val="both"/>
+        <w:rPr>
+          <w:rFonts w:eastAsia="Times New Roman" w:cstheme="minorHAnsi"/>
+          <w:sz w:val="24"/>
+          <w:szCs w:val="24"/>
+          <w:lang w:eastAsia="en-AU"/>
+        </w:rPr>
+      </w:pPr>
+      <w:r>
+        <w:rPr>
+          <w:rFonts w:eastAsia="Times New Roman" w:cstheme="minorHAnsi"/>
+          <w:color w:val="000000"/>
+          <w:lang w:eastAsia="en-AU"/>
+        </w:rPr>
+        <w:t xml:space="preserve">A lot of the members within our group have not been in contact with the tools and technologies listed above. Most of us have had experience using </w:t>
+      </w:r>
+      <w:r>
+        <w:rPr>
+          <w:rFonts w:eastAsia="Times New Roman" w:cstheme="minorHAnsi"/>
+          <w:color w:val="000000"/>
+          <w:lang w:eastAsia="en-AU"/>
+        </w:rPr>
+        <w:t>Java,</w:t>
+      </w:r>
+      <w:r>
+        <w:rPr>
+          <w:rFonts w:eastAsia="Times New Roman" w:cstheme="minorHAnsi"/>
+          <w:color w:val="000000"/>
+          <w:lang w:eastAsia="en-AU"/>
+        </w:rPr>
+        <w:t xml:space="preserve"> which is a fundamental language to Android SDK, also various members of our team have had the advantage of setting up servers mostly surrounding VPS (Virtual Private Servers).</w:t>
+      </w:r>
+      <w:r>
+        <w:rPr>
+          <w:rFonts w:eastAsia="Times New Roman" w:cstheme="minorHAnsi"/>
+          <w:sz w:val="24"/>
+          <w:szCs w:val="24"/>
+          <w:lang w:eastAsia="en-AU"/>
+        </w:rPr>
+        <w:t xml:space="preserve"> </w:t>
+      </w:r>
+      <w:r>
+        <w:rPr>
+          <w:rFonts w:eastAsia="Times New Roman" w:cstheme="minorHAnsi"/>
+          <w:color w:val="000000"/>
+          <w:lang w:eastAsia="en-AU"/>
+        </w:rPr>
+        <w:t>Being in touch with servers and Java can set the main foundation for our project/prototype.</w:t>
+      </w:r>
+    </w:p>
+    <w:p>
+      <w:pPr>
+        <w:spacing w:after="240" w:line="240" w:lineRule="auto"/>
+        <w:jc w:val="both"/>
+        <w:rPr>
+          <w:rFonts w:eastAsia="Times New Roman" w:cstheme="minorHAnsi"/>
+          <w:sz w:val="24"/>
+          <w:szCs w:val="24"/>
+          <w:lang w:eastAsia="en-AU"/>
+        </w:rPr>
+      </w:pPr>
+      <w:bookmarkStart w:id="0" w:name="_GoBack"/>
+      <w:bookmarkEnd w:id="0"/>
+    </w:p>
+    <w:p>
+      <w:pPr>
         <w:spacing w:before="200" w:line="240" w:lineRule="auto"/>
         <w:jc w:val="both"/>
         <w:rPr>
@@ -3664,6 +3738,7 @@
           <w:rStyle w:val="Heading2Char"/>
           <w:lang w:eastAsia="en-AU"/>
         </w:rPr>
+        <w:lastRenderedPageBreak/>
         <w:t>Server(s)</w:t>
       </w:r>
       <w:r>
@@ -8464,25 +8539,7 @@
           <w:sz w:val="22"/>
           <w:szCs w:val="22"/>
         </w:rPr>
-        <w:t xml:space="preserve">dit the content, then add the content to the main document quickly. With live editing of the document members were able to communicate issues with </w:t>
-      </w:r>
-      <w:r>
-        <w:rPr>
-          <w:rFonts w:asciiTheme="minorHAnsi" w:hAnsiTheme="minorHAnsi" w:cstheme="minorHAnsi"/>
-          <w:color w:val="434343"/>
-          <w:sz w:val="22"/>
-          <w:szCs w:val="22"/>
-        </w:rPr>
-        <w:t>parts</w:t>
-      </w:r>
-      <w:r>
-        <w:rPr>
-          <w:rFonts w:asciiTheme="minorHAnsi" w:hAnsiTheme="minorHAnsi" w:cstheme="minorHAnsi"/>
-          <w:color w:val="434343"/>
-          <w:sz w:val="22"/>
-          <w:szCs w:val="22"/>
-        </w:rPr>
-        <w:t xml:space="preserve"> of the assignment then ask another member to quickly check/edit the document.</w:t>
+        <w:t>dit the content, then add the content to the main document quickly. With live editing of the document members were able to communicate issues with parts of the assignment then ask another member to quickly check/edit the document.</w:t>
       </w:r>
     </w:p>
     <w:p>
@@ -8517,25 +8574,7 @@
           <w:sz w:val="22"/>
           <w:szCs w:val="22"/>
         </w:rPr>
-        <w:t xml:space="preserve">The weekly Discord voice meetings had the problem of not having all members present at the same time, which meant certain members could miss important information about parts of the assignment. This also affected checking of progress on assigned tasks which led to delays in uploading and editing of certain sections of the assignment. However, most of this was fixed by the fact of someone keeping notes and asking about progress through text chat. Although the missed meetings were not a major problem for the group, the team could </w:t>
-      </w:r>
-      <w:r>
-        <w:rPr>
-          <w:rFonts w:asciiTheme="minorHAnsi" w:hAnsiTheme="minorHAnsi" w:cstheme="minorHAnsi"/>
-          <w:color w:val="000000"/>
-          <w:sz w:val="22"/>
-          <w:szCs w:val="22"/>
-        </w:rPr>
-        <w:t>have</w:t>
-      </w:r>
-      <w:r>
-        <w:rPr>
-          <w:rFonts w:asciiTheme="minorHAnsi" w:hAnsiTheme="minorHAnsi" w:cstheme="minorHAnsi"/>
-          <w:color w:val="000000"/>
-          <w:sz w:val="22"/>
-          <w:szCs w:val="22"/>
-        </w:rPr>
-        <w:t xml:space="preserve"> benefited by having all members in attendance. </w:t>
+        <w:t xml:space="preserve">The weekly Discord voice meetings had the problem of not having all members present at the same time, which meant certain members could miss important information about parts of the assignment. This also affected checking of progress on assigned tasks which led to delays in uploading and editing of certain sections of the assignment. However, most of this was fixed by the fact of someone keeping notes and asking about progress through text chat. Although the missed meetings were not a major problem for the group, the team could have benefited by having all members in attendance. </w:t>
       </w:r>
     </w:p>
     <w:p>
@@ -8663,25 +8702,7 @@
           <w:sz w:val="22"/>
           <w:szCs w:val="22"/>
         </w:rPr>
-        <w:t xml:space="preserve">The use of google documents has been great for this assignment. You can add comments to any section of text within document. I feel this is better than using </w:t>
-      </w:r>
-      <w:r>
-        <w:rPr>
-          <w:rFonts w:asciiTheme="minorHAnsi" w:hAnsiTheme="minorHAnsi" w:cstheme="minorHAnsi"/>
-          <w:color w:val="000000"/>
-          <w:sz w:val="22"/>
-          <w:szCs w:val="22"/>
-        </w:rPr>
-        <w:t>GitHub</w:t>
-      </w:r>
-      <w:r>
-        <w:rPr>
-          <w:rFonts w:asciiTheme="minorHAnsi" w:hAnsiTheme="minorHAnsi" w:cstheme="minorHAnsi"/>
-          <w:color w:val="000000"/>
-          <w:sz w:val="22"/>
-          <w:szCs w:val="22"/>
-        </w:rPr>
-        <w:t xml:space="preserve"> and uploading constantly as it can be difficult to add comments within their UI at times and therefore have to user other programs to let others know.</w:t>
+        <w:t>The use of google documents has been great for this assignment. You can add comments to any section of text within document. I feel this is better than using GitHub and uploading constantly as it can be difficult to add comments within their UI at times and therefore have to user other programs to let others know.</w:t>
       </w:r>
     </w:p>
     <w:p>
@@ -8824,25 +8845,7 @@
           <w:sz w:val="22"/>
           <w:szCs w:val="22"/>
         </w:rPr>
-        <w:t xml:space="preserve">Docs for collaboration on documents and presentations. This change was very beneficial over </w:t>
-      </w:r>
-      <w:r>
-        <w:rPr>
-          <w:rFonts w:asciiTheme="minorHAnsi" w:hAnsiTheme="minorHAnsi" w:cstheme="minorHAnsi"/>
-          <w:color w:val="000000"/>
-          <w:sz w:val="22"/>
-          <w:szCs w:val="22"/>
-        </w:rPr>
-        <w:t>GitHub</w:t>
-      </w:r>
-      <w:r>
-        <w:rPr>
-          <w:rFonts w:asciiTheme="minorHAnsi" w:hAnsiTheme="minorHAnsi" w:cstheme="minorHAnsi"/>
-          <w:color w:val="000000"/>
-          <w:sz w:val="22"/>
-          <w:szCs w:val="22"/>
-        </w:rPr>
-        <w:t xml:space="preserve"> as it allowed multiple individuals to work on the same documents at once. </w:t>
+        <w:t xml:space="preserve">Docs for collaboration on documents and presentations. This change was very beneficial over GitHub as it allowed multiple individuals to work on the same documents at once. </w:t>
       </w:r>
     </w:p>
     <w:p>
@@ -8934,25 +8937,7 @@
           <w:sz w:val="22"/>
           <w:szCs w:val="22"/>
         </w:rPr>
-        <w:t>I’ve learnt that groups typically work best where all members have shared goal(s) and understand what their individual role(s) are. I learnt that collaborative technologies (</w:t>
-      </w:r>
-      <w:r>
-        <w:rPr>
-          <w:rFonts w:asciiTheme="minorHAnsi" w:hAnsiTheme="minorHAnsi" w:cstheme="minorHAnsi"/>
-          <w:color w:val="000000"/>
-          <w:sz w:val="22"/>
-          <w:szCs w:val="22"/>
-        </w:rPr>
-        <w:t>i.e.</w:t>
-      </w:r>
-      <w:r>
-        <w:rPr>
-          <w:rFonts w:asciiTheme="minorHAnsi" w:hAnsiTheme="minorHAnsi" w:cstheme="minorHAnsi"/>
-          <w:color w:val="000000"/>
-          <w:sz w:val="22"/>
-          <w:szCs w:val="22"/>
-        </w:rPr>
-        <w:t xml:space="preserve"> Google</w:t>
+        <w:t>I’ve learnt that groups typically work best where all members have shared goal(s) and understand what their individual role(s) are. I learnt that collaborative technologies (i.e. Google</w:t>
       </w:r>
       <w:r>
         <w:rPr>
@@ -8970,25 +8955,7 @@
           <w:sz w:val="22"/>
           <w:szCs w:val="22"/>
         </w:rPr>
-        <w:t>Docs/</w:t>
-      </w:r>
-      <w:r>
-        <w:rPr>
-          <w:rFonts w:asciiTheme="minorHAnsi" w:hAnsiTheme="minorHAnsi" w:cstheme="minorHAnsi"/>
-          <w:color w:val="000000"/>
-          <w:sz w:val="22"/>
-          <w:szCs w:val="22"/>
-        </w:rPr>
-        <w:t>GitHub</w:t>
-      </w:r>
-      <w:r>
-        <w:rPr>
-          <w:rFonts w:asciiTheme="minorHAnsi" w:hAnsiTheme="minorHAnsi" w:cstheme="minorHAnsi"/>
-          <w:color w:val="000000"/>
-          <w:sz w:val="22"/>
-          <w:szCs w:val="22"/>
-        </w:rPr>
-        <w:t>/etc) are extremely beneficial to teams, especially when working online.</w:t>
+        <w:t>Docs/GitHub/etc) are extremely beneficial to teams, especially when working online.</w:t>
       </w:r>
     </w:p>
     <w:p>
@@ -9025,25 +8992,7 @@
           <w:sz w:val="22"/>
           <w:szCs w:val="22"/>
         </w:rPr>
-        <w:t xml:space="preserve">This project went way differently </w:t>
-      </w:r>
-      <w:r>
-        <w:rPr>
-          <w:rFonts w:asciiTheme="minorHAnsi" w:hAnsiTheme="minorHAnsi" w:cstheme="minorHAnsi"/>
-          <w:color w:val="000000"/>
-          <w:sz w:val="22"/>
-          <w:szCs w:val="22"/>
-        </w:rPr>
-        <w:t>than</w:t>
-      </w:r>
-      <w:r>
-        <w:rPr>
-          <w:rFonts w:asciiTheme="minorHAnsi" w:hAnsiTheme="minorHAnsi" w:cstheme="minorHAnsi"/>
-          <w:color w:val="000000"/>
-          <w:sz w:val="22"/>
-          <w:szCs w:val="22"/>
-        </w:rPr>
-        <w:t xml:space="preserve"> the last group project. This is because we used a lot of Google Docs instead of GitHub. Google Docs was </w:t>
+        <w:t xml:space="preserve">This project went way differently than the last group project. This is because we used a lot of Google Docs instead of GitHub. Google Docs was </w:t>
       </w:r>
       <w:proofErr w:type="gramStart"/>
       <w:r>
@@ -9090,25 +9039,7 @@
           <w:sz w:val="22"/>
           <w:szCs w:val="22"/>
         </w:rPr>
-        <w:t xml:space="preserve">I think one of the main issues we had was the Discord meetings. Getting everybody on at the same time proved difficult at some points. This could </w:t>
-      </w:r>
-      <w:r>
-        <w:rPr>
-          <w:rFonts w:asciiTheme="minorHAnsi" w:hAnsiTheme="minorHAnsi" w:cstheme="minorHAnsi"/>
-          <w:color w:val="000000"/>
-          <w:sz w:val="22"/>
-          <w:szCs w:val="22"/>
-        </w:rPr>
-        <w:t>have</w:t>
-      </w:r>
-      <w:r>
-        <w:rPr>
-          <w:rFonts w:asciiTheme="minorHAnsi" w:hAnsiTheme="minorHAnsi" w:cstheme="minorHAnsi"/>
-          <w:color w:val="000000"/>
-          <w:sz w:val="22"/>
-          <w:szCs w:val="22"/>
-        </w:rPr>
-        <w:t xml:space="preserve"> been improved by making one night every week our ‘meeting’ night. In which everybody had to make sure this date was free. </w:t>
+        <w:t xml:space="preserve">I think one of the main issues we had was the Discord meetings. Getting everybody on at the same time proved difficult at some points. This could have been improved by making one night every week our ‘meeting’ night. In which everybody had to make sure this date was free. </w:t>
       </w:r>
     </w:p>
     <w:p>
@@ -9309,25 +9240,7 @@
           <w:sz w:val="22"/>
           <w:szCs w:val="22"/>
         </w:rPr>
-        <w:t xml:space="preserve"> missed. If we could </w:t>
-      </w:r>
-      <w:r>
-        <w:rPr>
-          <w:rFonts w:asciiTheme="minorHAnsi" w:hAnsiTheme="minorHAnsi" w:cstheme="minorHAnsi"/>
-          <w:color w:val="000000"/>
-          <w:sz w:val="22"/>
-          <w:szCs w:val="22"/>
-        </w:rPr>
-        <w:t>have</w:t>
-      </w:r>
-      <w:r>
-        <w:rPr>
-          <w:rFonts w:asciiTheme="minorHAnsi" w:hAnsiTheme="minorHAnsi" w:cstheme="minorHAnsi"/>
-          <w:color w:val="000000"/>
-          <w:sz w:val="22"/>
-          <w:szCs w:val="22"/>
-        </w:rPr>
-        <w:t xml:space="preserve"> made a certain night every week that we all had to keep free, </w:t>
+        <w:t xml:space="preserve"> missed. If we could have made a certain night every week that we all had to keep free, </w:t>
       </w:r>
       <w:proofErr w:type="spellStart"/>
       <w:r>
@@ -9394,43 +9307,7 @@
           <w:sz w:val="22"/>
           <w:szCs w:val="22"/>
         </w:rPr>
-        <w:t xml:space="preserve">Many of the previous issues </w:t>
-      </w:r>
-      <w:r>
-        <w:rPr>
-          <w:rFonts w:asciiTheme="minorHAnsi" w:hAnsiTheme="minorHAnsi" w:cstheme="minorHAnsi"/>
-          <w:color w:val="000000"/>
-          <w:sz w:val="22"/>
-          <w:szCs w:val="22"/>
-        </w:rPr>
-        <w:t>I</w:t>
-      </w:r>
-      <w:r>
-        <w:rPr>
-          <w:rFonts w:asciiTheme="minorHAnsi" w:hAnsiTheme="minorHAnsi" w:cstheme="minorHAnsi"/>
-          <w:color w:val="000000"/>
-          <w:sz w:val="22"/>
-          <w:szCs w:val="22"/>
-        </w:rPr>
-        <w:t xml:space="preserve"> thought was surprising last time around had now already been negated. How quickly time goes by remains surprising. Before you know </w:t>
-      </w:r>
-      <w:r>
-        <w:rPr>
-          <w:rFonts w:asciiTheme="minorHAnsi" w:hAnsiTheme="minorHAnsi" w:cstheme="minorHAnsi"/>
-          <w:color w:val="000000"/>
-          <w:sz w:val="22"/>
-          <w:szCs w:val="22"/>
-        </w:rPr>
-        <w:t>it,</w:t>
-      </w:r>
-      <w:r>
-        <w:rPr>
-          <w:rFonts w:asciiTheme="minorHAnsi" w:hAnsiTheme="minorHAnsi" w:cstheme="minorHAnsi"/>
-          <w:color w:val="000000"/>
-          <w:sz w:val="22"/>
-          <w:szCs w:val="22"/>
-        </w:rPr>
-        <w:t xml:space="preserve"> you are a week away from deadline, and plenty of work has been done, but plenty remains.</w:t>
+        <w:t>Many of the previous issues I thought was surprising last time around had now already been negated. How quickly time goes by remains surprising. Before you know it, you are a week away from deadline, and plenty of work has been done, but plenty remains.</w:t>
       </w:r>
     </w:p>
     <w:p>
@@ -9516,25 +9393,7 @@
           <w:sz w:val="22"/>
           <w:szCs w:val="22"/>
         </w:rPr>
-        <w:t xml:space="preserve">Working with the same group as assignment two meant that we have a better understanding of each team members strengths and weaknesses. The lessons learnt from the last assignment about which tools to use made the work load a lot easier. Last time we used </w:t>
-      </w:r>
-      <w:r>
-        <w:rPr>
-          <w:rFonts w:asciiTheme="minorHAnsi" w:hAnsiTheme="minorHAnsi" w:cstheme="minorHAnsi"/>
-          <w:color w:val="000000"/>
-          <w:sz w:val="22"/>
-          <w:szCs w:val="22"/>
-        </w:rPr>
-        <w:t>GitHub</w:t>
-      </w:r>
-      <w:r>
-        <w:rPr>
-          <w:rFonts w:asciiTheme="minorHAnsi" w:hAnsiTheme="minorHAnsi" w:cstheme="minorHAnsi"/>
-          <w:color w:val="000000"/>
-          <w:sz w:val="22"/>
-          <w:szCs w:val="22"/>
-        </w:rPr>
-        <w:t xml:space="preserve"> to edit documents with a late change to google docs. This time around we started out, with google docs saving us time.</w:t>
+        <w:t>Working with the same group as assignment two meant that we have a better understanding of each team members strengths and weaknesses. The lessons learnt from the last assignment about which tools to use made the work load a lot easier. Last time we used GitHub to edit documents with a late change to google docs. This time around we started out, with google docs saving us time.</w:t>
       </w:r>
     </w:p>
     <w:p>
@@ -9623,43 +9482,7 @@
           <w:sz w:val="22"/>
           <w:szCs w:val="22"/>
         </w:rPr>
-        <w:t xml:space="preserve">I found time management got away with us, as there was still a lot of work that hadn’t been </w:t>
-      </w:r>
-      <w:r>
-        <w:rPr>
-          <w:rFonts w:asciiTheme="minorHAnsi" w:hAnsiTheme="minorHAnsi" w:cstheme="minorHAnsi"/>
-          <w:color w:val="000000"/>
-          <w:sz w:val="22"/>
-          <w:szCs w:val="22"/>
-        </w:rPr>
-        <w:t>done. It</w:t>
-      </w:r>
-      <w:r>
-        <w:rPr>
-          <w:rFonts w:asciiTheme="minorHAnsi" w:hAnsiTheme="minorHAnsi" w:cstheme="minorHAnsi"/>
-          <w:color w:val="000000"/>
-          <w:sz w:val="22"/>
-          <w:szCs w:val="22"/>
-        </w:rPr>
-        <w:t xml:space="preserve"> felt like we had lots of time at the beginning of the assignment, but after a </w:t>
-      </w:r>
-      <w:r>
-        <w:rPr>
-          <w:rFonts w:asciiTheme="minorHAnsi" w:hAnsiTheme="minorHAnsi" w:cstheme="minorHAnsi"/>
-          <w:color w:val="000000"/>
-          <w:sz w:val="22"/>
-          <w:szCs w:val="22"/>
-        </w:rPr>
-        <w:t>short</w:t>
-      </w:r>
-      <w:r>
-        <w:rPr>
-          <w:rFonts w:asciiTheme="minorHAnsi" w:hAnsiTheme="minorHAnsi" w:cstheme="minorHAnsi"/>
-          <w:color w:val="000000"/>
-          <w:sz w:val="22"/>
-          <w:szCs w:val="22"/>
-        </w:rPr>
-        <w:t xml:space="preserve"> period of time it was almost time to submit.  </w:t>
+        <w:t>I found time management got away with us, as there was still a lot of work that hadn’t been done. It felt like we had lots of time at the beginning of the assignment, but after a short period of time it was almost time to submit.  </w:t>
       </w:r>
     </w:p>
     <w:p>
@@ -12596,6 +12419,7 @@
   <w:style w:type="character" w:default="1" w:styleId="DefaultParagraphFont">
     <w:name w:val="Default Paragraph Font"/>
     <w:uiPriority w:val="1"/>
+    <w:semiHidden/>
     <w:unhideWhenUsed/>
   </w:style>
   <w:style w:type="table" w:default="1" w:styleId="TableNormal">

</xml_diff>